<commit_message>
String Builder - Mutable String - Not Thread Safe!
</commit_message>
<xml_diff>
--- a/Docs/FirstNotes.docx
+++ b/Docs/FirstNotes.docx
@@ -2887,6 +2887,572 @@
     <w:p>
       <w:r>
         <w:t xml:space="preserve">#### </w:t>
+      </w:r>
+      <w:r>
+        <w:t xml:space="preserve">StringBuilder vs </w:t>
+      </w:r>
+      <w:proofErr w:type="spellStart"/>
+      <w:r>
+        <w:t>StringBuffer</w:t>
+      </w:r>
+      <w:proofErr w:type="spellEnd"/>
+      <w:r>
+        <w:t>:</w:t>
+      </w:r>
+    </w:p>
+    <w:p>
+      <w:r>
+        <w:t xml:space="preserve">Nope — </w:t>
+      </w:r>
+      <w:r>
+        <w:rPr>
+          <w:b/>
+          <w:bCs/>
+        </w:rPr>
+        <w:t xml:space="preserve">StringBuilder is </w:t>
+      </w:r>
+      <w:r>
+        <w:rPr>
+          <w:b/>
+          <w:bCs/>
+          <w:i/>
+          <w:iCs/>
+        </w:rPr>
+        <w:t>not</w:t>
+      </w:r>
+      <w:r>
+        <w:rPr>
+          <w:b/>
+          <w:bCs/>
+        </w:rPr>
+        <w:t xml:space="preserve"> thread-safe</w:t>
+      </w:r>
+      <w:r>
+        <w:t>.</w:t>
+      </w:r>
+    </w:p>
+    <w:p>
+      <w:pPr>
+        <w:rPr>
+          <w:b/>
+          <w:bCs/>
+        </w:rPr>
+      </w:pPr>
+      <w:r>
+        <w:rPr>
+          <w:rFonts w:ascii="Segoe UI Emoji" w:hAnsi="Segoe UI Emoji" w:cs="Segoe UI Emoji"/>
+          <w:b/>
+          <w:bCs/>
+        </w:rPr>
+        <w:t>🚫</w:t>
+      </w:r>
+      <w:r>
+        <w:rPr>
+          <w:b/>
+          <w:bCs/>
+        </w:rPr>
+        <w:t xml:space="preserve"> StringBuilder — Not Thread-Safe</w:t>
+      </w:r>
+    </w:p>
+    <w:p>
+      <w:pPr>
+        <w:numPr>
+          <w:ilvl w:val="0"/>
+          <w:numId w:val="11"/>
+        </w:numPr>
+      </w:pPr>
+      <w:r>
+        <w:t xml:space="preserve">It's designed for </w:t>
+      </w:r>
+      <w:r>
+        <w:rPr>
+          <w:b/>
+          <w:bCs/>
+        </w:rPr>
+        <w:t>single-threaded</w:t>
+      </w:r>
+      <w:r>
+        <w:t xml:space="preserve"> environments.</w:t>
+      </w:r>
+    </w:p>
+    <w:p>
+      <w:pPr>
+        <w:numPr>
+          <w:ilvl w:val="0"/>
+          <w:numId w:val="11"/>
+        </w:numPr>
+      </w:pPr>
+      <w:r>
+        <w:t xml:space="preserve">It offers better performance than </w:t>
+      </w:r>
+      <w:proofErr w:type="spellStart"/>
+      <w:r>
+        <w:t>StringBuffer</w:t>
+      </w:r>
+      <w:proofErr w:type="spellEnd"/>
+      <w:r>
+        <w:t xml:space="preserve"> because it </w:t>
+      </w:r>
+      <w:r>
+        <w:rPr>
+          <w:b/>
+          <w:bCs/>
+        </w:rPr>
+        <w:t>doesn’t have synchronization overhead</w:t>
+      </w:r>
+      <w:r>
+        <w:t>.</w:t>
+      </w:r>
+    </w:p>
+    <w:p>
+      <w:r>
+        <w:pict w14:anchorId="5C12773B">
+          <v:rect id="_x0000_i1132" style="width:0;height:1.5pt" o:hralign="center" o:hrstd="t" o:hr="t" fillcolor="#a0a0a0" stroked="f"/>
+        </w:pict>
+      </w:r>
+    </w:p>
+    <w:p>
+      <w:pPr>
+        <w:rPr>
+          <w:b/>
+          <w:bCs/>
+        </w:rPr>
+      </w:pPr>
+      <w:r>
+        <w:rPr>
+          <w:rFonts w:ascii="Segoe UI Emoji" w:hAnsi="Segoe UI Emoji" w:cs="Segoe UI Emoji"/>
+          <w:b/>
+          <w:bCs/>
+        </w:rPr>
+        <w:t>✅</w:t>
+      </w:r>
+      <w:r>
+        <w:rPr>
+          <w:b/>
+          <w:bCs/>
+        </w:rPr>
+        <w:t xml:space="preserve"> If You Need Thread Safety:</w:t>
+      </w:r>
+    </w:p>
+    <w:p>
+      <w:r>
+        <w:t xml:space="preserve">Use </w:t>
+      </w:r>
+      <w:proofErr w:type="spellStart"/>
+      <w:r>
+        <w:rPr>
+          <w:b/>
+          <w:bCs/>
+        </w:rPr>
+        <w:t>StringBuffer</w:t>
+      </w:r>
+      <w:proofErr w:type="spellEnd"/>
+      <w:r>
+        <w:t xml:space="preserve"> instead:</w:t>
+      </w:r>
+    </w:p>
+    <w:p>
+      <w:proofErr w:type="spellStart"/>
+      <w:r>
+        <w:t>StringBuffer</w:t>
+      </w:r>
+      <w:proofErr w:type="spellEnd"/>
+      <w:r>
+        <w:t xml:space="preserve"> sb = new </w:t>
+      </w:r>
+      <w:proofErr w:type="spellStart"/>
+      <w:r>
+        <w:t>StringBuffer</w:t>
+      </w:r>
+      <w:proofErr w:type="spellEnd"/>
+      <w:r>
+        <w:t>();</w:t>
+      </w:r>
+    </w:p>
+    <w:p>
+      <w:proofErr w:type="spellStart"/>
+      <w:r>
+        <w:t>sb.append</w:t>
+      </w:r>
+      <w:proofErr w:type="spellEnd"/>
+      <w:r>
+        <w:t>("Thread-safe");</w:t>
+      </w:r>
+    </w:p>
+    <w:p>
+      <w:pPr>
+        <w:numPr>
+          <w:ilvl w:val="0"/>
+          <w:numId w:val="12"/>
+        </w:numPr>
+      </w:pPr>
+      <w:r>
+        <w:t xml:space="preserve">All major methods in </w:t>
+      </w:r>
+      <w:proofErr w:type="spellStart"/>
+      <w:r>
+        <w:t>StringBuffer</w:t>
+      </w:r>
+      <w:proofErr w:type="spellEnd"/>
+      <w:r>
+        <w:t xml:space="preserve"> are </w:t>
+      </w:r>
+      <w:r>
+        <w:rPr>
+          <w:b/>
+          <w:bCs/>
+        </w:rPr>
+        <w:t>synchronized</w:t>
+      </w:r>
+      <w:r>
+        <w:t>, which ensures thread safety.</w:t>
+      </w:r>
+    </w:p>
+    <w:p>
+      <w:pPr>
+        <w:numPr>
+          <w:ilvl w:val="0"/>
+          <w:numId w:val="12"/>
+        </w:numPr>
+      </w:pPr>
+      <w:r>
+        <w:t>But it's slower than StringBuilder in single-threaded contexts due to that synchronization.</w:t>
+      </w:r>
+    </w:p>
+    <w:p>
+      <w:r>
+        <w:pict w14:anchorId="4B74EC1F">
+          <v:rect id="_x0000_i1133" style="width:0;height:1.5pt" o:hralign="center" o:hrstd="t" o:hr="t" fillcolor="#a0a0a0" stroked="f"/>
+        </w:pict>
+      </w:r>
+    </w:p>
+    <w:p>
+      <w:pPr>
+        <w:rPr>
+          <w:b/>
+          <w:bCs/>
+        </w:rPr>
+      </w:pPr>
+      <w:r>
+        <w:rPr>
+          <w:rFonts w:ascii="Segoe UI Emoji" w:hAnsi="Segoe UI Emoji" w:cs="Segoe UI Emoji"/>
+          <w:b/>
+          <w:bCs/>
+        </w:rPr>
+        <w:t>⚖️</w:t>
+      </w:r>
+      <w:r>
+        <w:rPr>
+          <w:b/>
+          <w:bCs/>
+        </w:rPr>
+        <w:t xml:space="preserve"> TL;DR: StringBuilder vs </w:t>
+      </w:r>
+      <w:proofErr w:type="spellStart"/>
+      <w:r>
+        <w:rPr>
+          <w:b/>
+          <w:bCs/>
+        </w:rPr>
+        <w:t>StringBuffer</w:t>
+      </w:r>
+      <w:proofErr w:type="spellEnd"/>
+    </w:p>
+    <w:tbl>
+      <w:tblPr>
+        <w:tblW w:w="0" w:type="auto"/>
+        <w:tblCellSpacing w:w="15" w:type="dxa"/>
+        <w:tblCellMar>
+          <w:top w:w="15" w:type="dxa"/>
+          <w:left w:w="15" w:type="dxa"/>
+          <w:bottom w:w="15" w:type="dxa"/>
+          <w:right w:w="15" w:type="dxa"/>
+        </w:tblCellMar>
+        <w:tblLook w:val="04A0" w:firstRow="1" w:lastRow="0" w:firstColumn="1" w:lastColumn="0" w:noHBand="0" w:noVBand="1"/>
+      </w:tblPr>
+      <w:tblGrid>
+        <w:gridCol w:w="1411"/>
+        <w:gridCol w:w="1490"/>
+        <w:gridCol w:w="1390"/>
+      </w:tblGrid>
+      <w:tr>
+        <w:trPr>
+          <w:tblHeader/>
+          <w:tblCellSpacing w:w="15" w:type="dxa"/>
+        </w:trPr>
+        <w:tc>
+          <w:tcPr>
+            <w:tcW w:w="0" w:type="auto"/>
+            <w:vAlign w:val="center"/>
+            <w:hideMark/>
+          </w:tcPr>
+          <w:p>
+            <w:pPr>
+              <w:rPr>
+                <w:b/>
+                <w:bCs/>
+              </w:rPr>
+            </w:pPr>
+            <w:r>
+              <w:rPr>
+                <w:b/>
+                <w:bCs/>
+              </w:rPr>
+              <w:t>Feature</w:t>
+            </w:r>
+          </w:p>
+        </w:tc>
+        <w:tc>
+          <w:tcPr>
+            <w:tcW w:w="0" w:type="auto"/>
+            <w:vAlign w:val="center"/>
+            <w:hideMark/>
+          </w:tcPr>
+          <w:p>
+            <w:pPr>
+              <w:rPr>
+                <w:b/>
+                <w:bCs/>
+              </w:rPr>
+            </w:pPr>
+            <w:r>
+              <w:rPr>
+                <w:b/>
+                <w:bCs/>
+              </w:rPr>
+              <w:t>StringBuilder</w:t>
+            </w:r>
+          </w:p>
+        </w:tc>
+        <w:tc>
+          <w:tcPr>
+            <w:tcW w:w="0" w:type="auto"/>
+            <w:vAlign w:val="center"/>
+            <w:hideMark/>
+          </w:tcPr>
+          <w:p>
+            <w:pPr>
+              <w:rPr>
+                <w:b/>
+                <w:bCs/>
+              </w:rPr>
+            </w:pPr>
+            <w:proofErr w:type="spellStart"/>
+            <w:r>
+              <w:rPr>
+                <w:b/>
+                <w:bCs/>
+              </w:rPr>
+              <w:t>StringBuffer</w:t>
+            </w:r>
+            <w:proofErr w:type="spellEnd"/>
+          </w:p>
+        </w:tc>
+      </w:tr>
+      <w:tr>
+        <w:trPr>
+          <w:tblCellSpacing w:w="15" w:type="dxa"/>
+        </w:trPr>
+        <w:tc>
+          <w:tcPr>
+            <w:tcW w:w="0" w:type="auto"/>
+            <w:vAlign w:val="center"/>
+            <w:hideMark/>
+          </w:tcPr>
+          <w:p>
+            <w:r>
+              <w:t>Thread-Safe</w:t>
+            </w:r>
+          </w:p>
+        </w:tc>
+        <w:tc>
+          <w:tcPr>
+            <w:tcW w:w="0" w:type="auto"/>
+            <w:vAlign w:val="center"/>
+            <w:hideMark/>
+          </w:tcPr>
+          <w:p>
+            <w:r>
+              <w:rPr>
+                <w:rFonts w:ascii="Segoe UI Emoji" w:hAnsi="Segoe UI Emoji" w:cs="Segoe UI Emoji"/>
+              </w:rPr>
+              <w:t>❌</w:t>
+            </w:r>
+            <w:r>
+              <w:t xml:space="preserve"> No</w:t>
+            </w:r>
+          </w:p>
+        </w:tc>
+        <w:tc>
+          <w:tcPr>
+            <w:tcW w:w="0" w:type="auto"/>
+            <w:vAlign w:val="center"/>
+            <w:hideMark/>
+          </w:tcPr>
+          <w:p>
+            <w:r>
+              <w:rPr>
+                <w:rFonts w:ascii="Segoe UI Emoji" w:hAnsi="Segoe UI Emoji" w:cs="Segoe UI Emoji"/>
+              </w:rPr>
+              <w:t>✅</w:t>
+            </w:r>
+            <w:r>
+              <w:t xml:space="preserve"> Yes</w:t>
+            </w:r>
+          </w:p>
+        </w:tc>
+      </w:tr>
+      <w:tr>
+        <w:trPr>
+          <w:tblCellSpacing w:w="15" w:type="dxa"/>
+        </w:trPr>
+        <w:tc>
+          <w:tcPr>
+            <w:tcW w:w="0" w:type="auto"/>
+            <w:vAlign w:val="center"/>
+            <w:hideMark/>
+          </w:tcPr>
+          <w:p>
+            <w:r>
+              <w:t>Performance</w:t>
+            </w:r>
+          </w:p>
+        </w:tc>
+        <w:tc>
+          <w:tcPr>
+            <w:tcW w:w="0" w:type="auto"/>
+            <w:vAlign w:val="center"/>
+            <w:hideMark/>
+          </w:tcPr>
+          <w:p>
+            <w:r>
+              <w:rPr>
+                <w:rFonts w:ascii="Segoe UI Emoji" w:hAnsi="Segoe UI Emoji" w:cs="Segoe UI Emoji"/>
+              </w:rPr>
+              <w:t>🚀</w:t>
+            </w:r>
+            <w:r>
+              <w:t xml:space="preserve"> Faster</w:t>
+            </w:r>
+          </w:p>
+        </w:tc>
+        <w:tc>
+          <w:tcPr>
+            <w:tcW w:w="0" w:type="auto"/>
+            <w:vAlign w:val="center"/>
+            <w:hideMark/>
+          </w:tcPr>
+          <w:p>
+            <w:r>
+              <w:rPr>
+                <w:rFonts w:ascii="Segoe UI Emoji" w:hAnsi="Segoe UI Emoji" w:cs="Segoe UI Emoji"/>
+              </w:rPr>
+              <w:t>🐢</w:t>
+            </w:r>
+            <w:r>
+              <w:t xml:space="preserve"> Slower</w:t>
+            </w:r>
+          </w:p>
+        </w:tc>
+      </w:tr>
+      <w:tr>
+        <w:trPr>
+          <w:tblCellSpacing w:w="15" w:type="dxa"/>
+        </w:trPr>
+        <w:tc>
+          <w:tcPr>
+            <w:tcW w:w="0" w:type="auto"/>
+            <w:vAlign w:val="center"/>
+            <w:hideMark/>
+          </w:tcPr>
+          <w:p>
+            <w:r>
+              <w:t>Use When</w:t>
+            </w:r>
+          </w:p>
+        </w:tc>
+        <w:tc>
+          <w:tcPr>
+            <w:tcW w:w="0" w:type="auto"/>
+            <w:vAlign w:val="center"/>
+            <w:hideMark/>
+          </w:tcPr>
+          <w:p>
+            <w:r>
+              <w:t>Single-thread</w:t>
+            </w:r>
+          </w:p>
+        </w:tc>
+        <w:tc>
+          <w:tcPr>
+            <w:tcW w:w="0" w:type="auto"/>
+            <w:vAlign w:val="center"/>
+            <w:hideMark/>
+          </w:tcPr>
+          <w:p>
+            <w:r>
+              <w:t>Multi-thread</w:t>
+            </w:r>
+          </w:p>
+        </w:tc>
+      </w:tr>
+    </w:tbl>
+    <w:p>
+      <w:r>
+        <w:pict w14:anchorId="5F934B5C">
+          <v:rect id="_x0000_i1134" style="width:0;height:1.5pt" o:hralign="center" o:hrstd="t" o:hr="t" fillcolor="#a0a0a0" stroked="f"/>
+        </w:pict>
+      </w:r>
+    </w:p>
+    <w:p>
+      <w:r>
+        <w:t xml:space="preserve">If you're dealing with concurrent string operations and want both </w:t>
+      </w:r>
+      <w:r>
+        <w:rPr>
+          <w:b/>
+          <w:bCs/>
+        </w:rPr>
+        <w:t>performance + safety</w:t>
+      </w:r>
+      <w:r>
+        <w:t xml:space="preserve">, we can even explore </w:t>
+      </w:r>
+      <w:proofErr w:type="spellStart"/>
+      <w:r>
+        <w:rPr>
+          <w:b/>
+          <w:bCs/>
+        </w:rPr>
+        <w:t>StringJoiner</w:t>
+      </w:r>
+      <w:proofErr w:type="spellEnd"/>
+      <w:r>
+        <w:t xml:space="preserve">, </w:t>
+      </w:r>
+      <w:proofErr w:type="spellStart"/>
+      <w:r>
+        <w:t>ThreadLocal</w:t>
+      </w:r>
+      <w:proofErr w:type="spellEnd"/>
+      <w:r>
+        <w:t xml:space="preserve">, or using </w:t>
+      </w:r>
+      <w:r>
+        <w:rPr>
+          <w:b/>
+          <w:bCs/>
+        </w:rPr>
+        <w:t>locks</w:t>
+      </w:r>
+      <w:r>
+        <w:t>/synchronization manually. Let me know if you're going that route.</w:t>
+      </w:r>
+    </w:p>
+    <w:p/>
+    <w:p>
+      <w:r>
+        <w:t xml:space="preserve">### </w:t>
       </w:r>
     </w:p>
     <w:p/>
@@ -3358,6 +3924,155 @@
     </w:lvl>
   </w:abstractNum>
   <w:abstractNum w:abstractNumId="3" w15:restartNumberingAfterBreak="0">
+    <w:nsid w:val="303766A9"/>
+    <w:multiLevelType w:val="multilevel"/>
+    <w:tmpl w:val="4D24EDC8"/>
+    <w:lvl w:ilvl="0">
+      <w:start w:val="1"/>
+      <w:numFmt w:val="bullet"/>
+      <w:lvlText w:val=""/>
+      <w:lvlJc w:val="left"/>
+      <w:pPr>
+        <w:tabs>
+          <w:tab w:val="num" w:pos="720"/>
+        </w:tabs>
+        <w:ind w:left="720" w:hanging="360"/>
+      </w:pPr>
+      <w:rPr>
+        <w:rFonts w:ascii="Symbol" w:hAnsi="Symbol" w:hint="default"/>
+        <w:sz w:val="20"/>
+      </w:rPr>
+    </w:lvl>
+    <w:lvl w:ilvl="1" w:tentative="1">
+      <w:start w:val="1"/>
+      <w:numFmt w:val="bullet"/>
+      <w:lvlText w:val="o"/>
+      <w:lvlJc w:val="left"/>
+      <w:pPr>
+        <w:tabs>
+          <w:tab w:val="num" w:pos="1440"/>
+        </w:tabs>
+        <w:ind w:left="1440" w:hanging="360"/>
+      </w:pPr>
+      <w:rPr>
+        <w:rFonts w:ascii="Courier New" w:hAnsi="Courier New" w:hint="default"/>
+        <w:sz w:val="20"/>
+      </w:rPr>
+    </w:lvl>
+    <w:lvl w:ilvl="2" w:tentative="1">
+      <w:start w:val="1"/>
+      <w:numFmt w:val="bullet"/>
+      <w:lvlText w:val=""/>
+      <w:lvlJc w:val="left"/>
+      <w:pPr>
+        <w:tabs>
+          <w:tab w:val="num" w:pos="2160"/>
+        </w:tabs>
+        <w:ind w:left="2160" w:hanging="360"/>
+      </w:pPr>
+      <w:rPr>
+        <w:rFonts w:ascii="Wingdings" w:hAnsi="Wingdings" w:hint="default"/>
+        <w:sz w:val="20"/>
+      </w:rPr>
+    </w:lvl>
+    <w:lvl w:ilvl="3" w:tentative="1">
+      <w:start w:val="1"/>
+      <w:numFmt w:val="bullet"/>
+      <w:lvlText w:val=""/>
+      <w:lvlJc w:val="left"/>
+      <w:pPr>
+        <w:tabs>
+          <w:tab w:val="num" w:pos="2880"/>
+        </w:tabs>
+        <w:ind w:left="2880" w:hanging="360"/>
+      </w:pPr>
+      <w:rPr>
+        <w:rFonts w:ascii="Wingdings" w:hAnsi="Wingdings" w:hint="default"/>
+        <w:sz w:val="20"/>
+      </w:rPr>
+    </w:lvl>
+    <w:lvl w:ilvl="4" w:tentative="1">
+      <w:start w:val="1"/>
+      <w:numFmt w:val="bullet"/>
+      <w:lvlText w:val=""/>
+      <w:lvlJc w:val="left"/>
+      <w:pPr>
+        <w:tabs>
+          <w:tab w:val="num" w:pos="3600"/>
+        </w:tabs>
+        <w:ind w:left="3600" w:hanging="360"/>
+      </w:pPr>
+      <w:rPr>
+        <w:rFonts w:ascii="Wingdings" w:hAnsi="Wingdings" w:hint="default"/>
+        <w:sz w:val="20"/>
+      </w:rPr>
+    </w:lvl>
+    <w:lvl w:ilvl="5" w:tentative="1">
+      <w:start w:val="1"/>
+      <w:numFmt w:val="bullet"/>
+      <w:lvlText w:val=""/>
+      <w:lvlJc w:val="left"/>
+      <w:pPr>
+        <w:tabs>
+          <w:tab w:val="num" w:pos="4320"/>
+        </w:tabs>
+        <w:ind w:left="4320" w:hanging="360"/>
+      </w:pPr>
+      <w:rPr>
+        <w:rFonts w:ascii="Wingdings" w:hAnsi="Wingdings" w:hint="default"/>
+        <w:sz w:val="20"/>
+      </w:rPr>
+    </w:lvl>
+    <w:lvl w:ilvl="6" w:tentative="1">
+      <w:start w:val="1"/>
+      <w:numFmt w:val="bullet"/>
+      <w:lvlText w:val=""/>
+      <w:lvlJc w:val="left"/>
+      <w:pPr>
+        <w:tabs>
+          <w:tab w:val="num" w:pos="5040"/>
+        </w:tabs>
+        <w:ind w:left="5040" w:hanging="360"/>
+      </w:pPr>
+      <w:rPr>
+        <w:rFonts w:ascii="Wingdings" w:hAnsi="Wingdings" w:hint="default"/>
+        <w:sz w:val="20"/>
+      </w:rPr>
+    </w:lvl>
+    <w:lvl w:ilvl="7" w:tentative="1">
+      <w:start w:val="1"/>
+      <w:numFmt w:val="bullet"/>
+      <w:lvlText w:val=""/>
+      <w:lvlJc w:val="left"/>
+      <w:pPr>
+        <w:tabs>
+          <w:tab w:val="num" w:pos="5760"/>
+        </w:tabs>
+        <w:ind w:left="5760" w:hanging="360"/>
+      </w:pPr>
+      <w:rPr>
+        <w:rFonts w:ascii="Wingdings" w:hAnsi="Wingdings" w:hint="default"/>
+        <w:sz w:val="20"/>
+      </w:rPr>
+    </w:lvl>
+    <w:lvl w:ilvl="8" w:tentative="1">
+      <w:start w:val="1"/>
+      <w:numFmt w:val="bullet"/>
+      <w:lvlText w:val=""/>
+      <w:lvlJc w:val="left"/>
+      <w:pPr>
+        <w:tabs>
+          <w:tab w:val="num" w:pos="6480"/>
+        </w:tabs>
+        <w:ind w:left="6480" w:hanging="360"/>
+      </w:pPr>
+      <w:rPr>
+        <w:rFonts w:ascii="Wingdings" w:hAnsi="Wingdings" w:hint="default"/>
+        <w:sz w:val="20"/>
+      </w:rPr>
+    </w:lvl>
+  </w:abstractNum>
+  <w:abstractNum w:abstractNumId="4" w15:restartNumberingAfterBreak="0">
     <w:nsid w:val="3EDE00E0"/>
     <w:multiLevelType w:val="multilevel"/>
     <w:tmpl w:val="6BCC024A"/>
@@ -3506,7 +4221,7 @@
       </w:rPr>
     </w:lvl>
   </w:abstractNum>
-  <w:abstractNum w:abstractNumId="4" w15:restartNumberingAfterBreak="0">
+  <w:abstractNum w:abstractNumId="5" w15:restartNumberingAfterBreak="0">
     <w:nsid w:val="5203064C"/>
     <w:multiLevelType w:val="multilevel"/>
     <w:tmpl w:val="89C6F698"/>
@@ -3655,7 +4370,7 @@
       </w:rPr>
     </w:lvl>
   </w:abstractNum>
-  <w:abstractNum w:abstractNumId="5" w15:restartNumberingAfterBreak="0">
+  <w:abstractNum w:abstractNumId="6" w15:restartNumberingAfterBreak="0">
     <w:nsid w:val="55CB21BE"/>
     <w:multiLevelType w:val="multilevel"/>
     <w:tmpl w:val="36BE5F28"/>
@@ -3804,7 +4519,7 @@
       </w:rPr>
     </w:lvl>
   </w:abstractNum>
-  <w:abstractNum w:abstractNumId="6" w15:restartNumberingAfterBreak="0">
+  <w:abstractNum w:abstractNumId="7" w15:restartNumberingAfterBreak="0">
     <w:nsid w:val="64863E1D"/>
     <w:multiLevelType w:val="multilevel"/>
     <w:tmpl w:val="3616508A"/>
@@ -3953,7 +4668,7 @@
       </w:rPr>
     </w:lvl>
   </w:abstractNum>
-  <w:abstractNum w:abstractNumId="7" w15:restartNumberingAfterBreak="0">
+  <w:abstractNum w:abstractNumId="8" w15:restartNumberingAfterBreak="0">
     <w:nsid w:val="696B08B6"/>
     <w:multiLevelType w:val="hybridMultilevel"/>
     <w:tmpl w:val="6F6C0358"/>
@@ -4042,7 +4757,7 @@
       </w:pPr>
     </w:lvl>
   </w:abstractNum>
-  <w:abstractNum w:abstractNumId="8" w15:restartNumberingAfterBreak="0">
+  <w:abstractNum w:abstractNumId="9" w15:restartNumberingAfterBreak="0">
     <w:nsid w:val="6B0B53E1"/>
     <w:multiLevelType w:val="multilevel"/>
     <w:tmpl w:val="6A000BE0"/>
@@ -4191,7 +4906,156 @@
       </w:rPr>
     </w:lvl>
   </w:abstractNum>
-  <w:abstractNum w:abstractNumId="9" w15:restartNumberingAfterBreak="0">
+  <w:abstractNum w:abstractNumId="10" w15:restartNumberingAfterBreak="0">
+    <w:nsid w:val="763D5662"/>
+    <w:multiLevelType w:val="multilevel"/>
+    <w:tmpl w:val="6A34D528"/>
+    <w:lvl w:ilvl="0">
+      <w:start w:val="1"/>
+      <w:numFmt w:val="bullet"/>
+      <w:lvlText w:val=""/>
+      <w:lvlJc w:val="left"/>
+      <w:pPr>
+        <w:tabs>
+          <w:tab w:val="num" w:pos="720"/>
+        </w:tabs>
+        <w:ind w:left="720" w:hanging="360"/>
+      </w:pPr>
+      <w:rPr>
+        <w:rFonts w:ascii="Symbol" w:hAnsi="Symbol" w:hint="default"/>
+        <w:sz w:val="20"/>
+      </w:rPr>
+    </w:lvl>
+    <w:lvl w:ilvl="1" w:tentative="1">
+      <w:start w:val="1"/>
+      <w:numFmt w:val="bullet"/>
+      <w:lvlText w:val="o"/>
+      <w:lvlJc w:val="left"/>
+      <w:pPr>
+        <w:tabs>
+          <w:tab w:val="num" w:pos="1440"/>
+        </w:tabs>
+        <w:ind w:left="1440" w:hanging="360"/>
+      </w:pPr>
+      <w:rPr>
+        <w:rFonts w:ascii="Courier New" w:hAnsi="Courier New" w:hint="default"/>
+        <w:sz w:val="20"/>
+      </w:rPr>
+    </w:lvl>
+    <w:lvl w:ilvl="2" w:tentative="1">
+      <w:start w:val="1"/>
+      <w:numFmt w:val="bullet"/>
+      <w:lvlText w:val=""/>
+      <w:lvlJc w:val="left"/>
+      <w:pPr>
+        <w:tabs>
+          <w:tab w:val="num" w:pos="2160"/>
+        </w:tabs>
+        <w:ind w:left="2160" w:hanging="360"/>
+      </w:pPr>
+      <w:rPr>
+        <w:rFonts w:ascii="Wingdings" w:hAnsi="Wingdings" w:hint="default"/>
+        <w:sz w:val="20"/>
+      </w:rPr>
+    </w:lvl>
+    <w:lvl w:ilvl="3" w:tentative="1">
+      <w:start w:val="1"/>
+      <w:numFmt w:val="bullet"/>
+      <w:lvlText w:val=""/>
+      <w:lvlJc w:val="left"/>
+      <w:pPr>
+        <w:tabs>
+          <w:tab w:val="num" w:pos="2880"/>
+        </w:tabs>
+        <w:ind w:left="2880" w:hanging="360"/>
+      </w:pPr>
+      <w:rPr>
+        <w:rFonts w:ascii="Wingdings" w:hAnsi="Wingdings" w:hint="default"/>
+        <w:sz w:val="20"/>
+      </w:rPr>
+    </w:lvl>
+    <w:lvl w:ilvl="4" w:tentative="1">
+      <w:start w:val="1"/>
+      <w:numFmt w:val="bullet"/>
+      <w:lvlText w:val=""/>
+      <w:lvlJc w:val="left"/>
+      <w:pPr>
+        <w:tabs>
+          <w:tab w:val="num" w:pos="3600"/>
+        </w:tabs>
+        <w:ind w:left="3600" w:hanging="360"/>
+      </w:pPr>
+      <w:rPr>
+        <w:rFonts w:ascii="Wingdings" w:hAnsi="Wingdings" w:hint="default"/>
+        <w:sz w:val="20"/>
+      </w:rPr>
+    </w:lvl>
+    <w:lvl w:ilvl="5" w:tentative="1">
+      <w:start w:val="1"/>
+      <w:numFmt w:val="bullet"/>
+      <w:lvlText w:val=""/>
+      <w:lvlJc w:val="left"/>
+      <w:pPr>
+        <w:tabs>
+          <w:tab w:val="num" w:pos="4320"/>
+        </w:tabs>
+        <w:ind w:left="4320" w:hanging="360"/>
+      </w:pPr>
+      <w:rPr>
+        <w:rFonts w:ascii="Wingdings" w:hAnsi="Wingdings" w:hint="default"/>
+        <w:sz w:val="20"/>
+      </w:rPr>
+    </w:lvl>
+    <w:lvl w:ilvl="6" w:tentative="1">
+      <w:start w:val="1"/>
+      <w:numFmt w:val="bullet"/>
+      <w:lvlText w:val=""/>
+      <w:lvlJc w:val="left"/>
+      <w:pPr>
+        <w:tabs>
+          <w:tab w:val="num" w:pos="5040"/>
+        </w:tabs>
+        <w:ind w:left="5040" w:hanging="360"/>
+      </w:pPr>
+      <w:rPr>
+        <w:rFonts w:ascii="Wingdings" w:hAnsi="Wingdings" w:hint="default"/>
+        <w:sz w:val="20"/>
+      </w:rPr>
+    </w:lvl>
+    <w:lvl w:ilvl="7" w:tentative="1">
+      <w:start w:val="1"/>
+      <w:numFmt w:val="bullet"/>
+      <w:lvlText w:val=""/>
+      <w:lvlJc w:val="left"/>
+      <w:pPr>
+        <w:tabs>
+          <w:tab w:val="num" w:pos="5760"/>
+        </w:tabs>
+        <w:ind w:left="5760" w:hanging="360"/>
+      </w:pPr>
+      <w:rPr>
+        <w:rFonts w:ascii="Wingdings" w:hAnsi="Wingdings" w:hint="default"/>
+        <w:sz w:val="20"/>
+      </w:rPr>
+    </w:lvl>
+    <w:lvl w:ilvl="8" w:tentative="1">
+      <w:start w:val="1"/>
+      <w:numFmt w:val="bullet"/>
+      <w:lvlText w:val=""/>
+      <w:lvlJc w:val="left"/>
+      <w:pPr>
+        <w:tabs>
+          <w:tab w:val="num" w:pos="6480"/>
+        </w:tabs>
+        <w:ind w:left="6480" w:hanging="360"/>
+      </w:pPr>
+      <w:rPr>
+        <w:rFonts w:ascii="Wingdings" w:hAnsi="Wingdings" w:hint="default"/>
+        <w:sz w:val="20"/>
+      </w:rPr>
+    </w:lvl>
+  </w:abstractNum>
+  <w:abstractNum w:abstractNumId="11" w15:restartNumberingAfterBreak="0">
     <w:nsid w:val="76C947EE"/>
     <w:multiLevelType w:val="multilevel"/>
     <w:tmpl w:val="817A8584"/>
@@ -4344,31 +5208,37 @@
     <w:abstractNumId w:val="2"/>
   </w:num>
   <w:num w:numId="2" w16cid:durableId="704521697">
-    <w:abstractNumId w:val="6"/>
+    <w:abstractNumId w:val="7"/>
   </w:num>
   <w:num w:numId="3" w16cid:durableId="1932005173">
-    <w:abstractNumId w:val="5"/>
+    <w:abstractNumId w:val="6"/>
   </w:num>
   <w:num w:numId="4" w16cid:durableId="306210363">
     <w:abstractNumId w:val="0"/>
   </w:num>
   <w:num w:numId="5" w16cid:durableId="766850496">
-    <w:abstractNumId w:val="7"/>
+    <w:abstractNumId w:val="8"/>
   </w:num>
   <w:num w:numId="6" w16cid:durableId="16931641">
     <w:abstractNumId w:val="1"/>
   </w:num>
   <w:num w:numId="7" w16cid:durableId="2045405383">
-    <w:abstractNumId w:val="8"/>
+    <w:abstractNumId w:val="9"/>
   </w:num>
   <w:num w:numId="8" w16cid:durableId="316229908">
-    <w:abstractNumId w:val="3"/>
+    <w:abstractNumId w:val="4"/>
   </w:num>
   <w:num w:numId="9" w16cid:durableId="1538279561">
-    <w:abstractNumId w:val="4"/>
+    <w:abstractNumId w:val="5"/>
   </w:num>
   <w:num w:numId="10" w16cid:durableId="1324508899">
-    <w:abstractNumId w:val="9"/>
+    <w:abstractNumId w:val="11"/>
+  </w:num>
+  <w:num w:numId="11" w16cid:durableId="178400536">
+    <w:abstractNumId w:val="10"/>
+  </w:num>
+  <w:num w:numId="12" w16cid:durableId="1704744586">
+    <w:abstractNumId w:val="3"/>
   </w:num>
 </w:numbering>
 </file>

</xml_diff>